<commit_message>
Q3 2025 data update
</commit_message>
<xml_diff>
--- a/Screenshots and hosting/Shiny_apps_hosting.docx
+++ b/Screenshots and hosting/Shiny_apps_hosting.docx
@@ -44,8 +44,13 @@
         </w:numPr>
         <w:spacing w:line="276" w:lineRule="auto"/>
       </w:pPr>
-      <w:r>
-        <w:t>Lake_profiles_graphing project cleans all data and combines into one large .csv file</w:t>
+      <w:proofErr w:type="spellStart"/>
+      <w:r>
+        <w:t>Lake_profiles_graphing</w:t>
+      </w:r>
+      <w:proofErr w:type="spellEnd"/>
+      <w:r>
+        <w:t xml:space="preserve"> project cleans all data and combines into one large .csv file</w:t>
       </w:r>
     </w:p>
     <w:p>
@@ -58,7 +63,15 @@
         <w:spacing w:line="276" w:lineRule="auto"/>
       </w:pPr>
       <w:r>
-        <w:t>This .csv file is copied to the lakes_profiles_app data folder</w:t>
+        <w:t xml:space="preserve">This .csv file is copied to the </w:t>
+      </w:r>
+      <w:proofErr w:type="spellStart"/>
+      <w:r>
+        <w:t>lakes_profiles_app</w:t>
+      </w:r>
+      <w:proofErr w:type="spellEnd"/>
+      <w:r>
+        <w:t xml:space="preserve"> data folder</w:t>
       </w:r>
     </w:p>
     <w:p>
@@ -287,7 +300,15 @@
         <w:spacing w:line="276" w:lineRule="auto"/>
       </w:pPr>
       <w:r>
-        <w:t>Can be embedded with an HTML iframe into any DEQ webpage</w:t>
+        <w:t xml:space="preserve">Can be embedded with an HTML </w:t>
+      </w:r>
+      <w:proofErr w:type="spellStart"/>
+      <w:r>
+        <w:t>iframe</w:t>
+      </w:r>
+      <w:proofErr w:type="spellEnd"/>
+      <w:r>
+        <w:t xml:space="preserve"> into any DEQ webpage</w:t>
       </w:r>
       <w:r>
         <w:t>, or have its own webpage</w:t>
@@ -349,7 +370,21 @@
           <w:rPr>
             <w:rStyle w:val="Hyperlink"/>
           </w:rPr>
-          <w:t>Posit Connect vs Shiny Server Open Source Comparison</w:t>
+          <w:t xml:space="preserve">Posit Connect vs Shiny Server </w:t>
+        </w:r>
+        <w:proofErr w:type="gramStart"/>
+        <w:r>
+          <w:rPr>
+            <w:rStyle w:val="Hyperlink"/>
+          </w:rPr>
+          <w:t>Open Source</w:t>
+        </w:r>
+        <w:proofErr w:type="gramEnd"/>
+        <w:r>
+          <w:rPr>
+            <w:rStyle w:val="Hyperlink"/>
+          </w:rPr>
+          <w:t xml:space="preserve"> Comparison</w:t>
         </w:r>
       </w:hyperlink>
     </w:p>
@@ -408,7 +443,15 @@
         <w:t>Requires a Linux server</w:t>
       </w:r>
       <w:r>
-        <w:t>, then must install Shiny Server R</w:t>
+        <w:t xml:space="preserve">, </w:t>
+      </w:r>
+      <w:proofErr w:type="gramStart"/>
+      <w:r>
+        <w:t>then must</w:t>
+      </w:r>
+      <w:proofErr w:type="gramEnd"/>
+      <w:r>
+        <w:t xml:space="preserve"> install Shiny Server R</w:t>
       </w:r>
     </w:p>
     <w:p>
@@ -606,7 +649,6 @@
     </w:p>
     <w:p>
       <w:pPr>
-        <w:pStyle w:val="ListParagraph"/>
         <w:spacing w:line="276" w:lineRule="auto"/>
       </w:pPr>
     </w:p>
@@ -625,7 +667,62 @@
           <w:bCs/>
           <w:u w:val="single"/>
         </w:rPr>
-        <w:t>Server-less method (ShinyLive)</w:t>
+        <w:t>Internal Only: Shiny Server Open Source on the Intranet</w:t>
+      </w:r>
+    </w:p>
+    <w:p>
+      <w:pPr>
+        <w:pStyle w:val="ListParagraph"/>
+        <w:numPr>
+          <w:ilvl w:val="0"/>
+          <w:numId w:val="13"/>
+        </w:numPr>
+        <w:spacing w:line="276" w:lineRule="auto"/>
+      </w:pPr>
+      <w:r>
+        <w:t>IT can point the app to our E: drive directory, thus we can handle updates entirely ourselves</w:t>
+      </w:r>
+    </w:p>
+    <w:p>
+      <w:pPr>
+        <w:pStyle w:val="ListParagraph"/>
+        <w:spacing w:line="276" w:lineRule="auto"/>
+      </w:pPr>
+    </w:p>
+    <w:p>
+      <w:pPr>
+        <w:spacing w:line="276" w:lineRule="auto"/>
+        <w:rPr>
+          <w:b/>
+          <w:bCs/>
+          <w:u w:val="single"/>
+        </w:rPr>
+      </w:pPr>
+      <w:r>
+        <w:rPr>
+          <w:b/>
+          <w:bCs/>
+          <w:u w:val="single"/>
+        </w:rPr>
+        <w:t>Server-less method (</w:t>
+      </w:r>
+      <w:proofErr w:type="spellStart"/>
+      <w:r>
+        <w:rPr>
+          <w:b/>
+          <w:bCs/>
+          <w:u w:val="single"/>
+        </w:rPr>
+        <w:t>ShinyLive</w:t>
+      </w:r>
+      <w:proofErr w:type="spellEnd"/>
+      <w:r>
+        <w:rPr>
+          <w:b/>
+          <w:bCs/>
+          <w:u w:val="single"/>
+        </w:rPr>
+        <w:t>)</w:t>
       </w:r>
     </w:p>
     <w:p>
@@ -864,7 +961,23 @@
         <w:spacing w:line="276" w:lineRule="auto"/>
       </w:pPr>
       <w:r>
-        <w:t>Updating data would require rebuilding app, sending to IT to update</w:t>
+        <w:t xml:space="preserve">Updating data would require rebuilding </w:t>
+      </w:r>
+      <w:proofErr w:type="gramStart"/>
+      <w:r>
+        <w:t>app</w:t>
+      </w:r>
+      <w:proofErr w:type="gramEnd"/>
+      <w:r>
+        <w:t xml:space="preserve">, </w:t>
+      </w:r>
+      <w:proofErr w:type="gramStart"/>
+      <w:r>
+        <w:t>sending</w:t>
+      </w:r>
+      <w:proofErr w:type="gramEnd"/>
+      <w:r>
+        <w:t xml:space="preserve"> to IT to update</w:t>
       </w:r>
     </w:p>
     <w:p>
@@ -979,7 +1092,25 @@
           <w:bCs/>
           <w:u w:val="single"/>
         </w:rPr>
-        <w:t>Other Cloud Services (AWS, Azure, etc)</w:t>
+        <w:t xml:space="preserve">Other Cloud Services (AWS, Azure, </w:t>
+      </w:r>
+      <w:proofErr w:type="spellStart"/>
+      <w:r>
+        <w:rPr>
+          <w:b/>
+          <w:bCs/>
+          <w:u w:val="single"/>
+        </w:rPr>
+        <w:t>etc</w:t>
+      </w:r>
+      <w:proofErr w:type="spellEnd"/>
+      <w:r>
+        <w:rPr>
+          <w:b/>
+          <w:bCs/>
+          <w:u w:val="single"/>
+        </w:rPr>
+        <w:t>)</w:t>
       </w:r>
     </w:p>
     <w:p>
@@ -2051,6 +2182,119 @@
     </w:lvl>
   </w:abstractNum>
   <w:abstractNum w:abstractNumId="10" w15:restartNumberingAfterBreak="0">
+    <w:nsid w:val="3D3B43BB"/>
+    <w:multiLevelType w:val="hybridMultilevel"/>
+    <w:tmpl w:val="505A1A3E"/>
+    <w:lvl w:ilvl="0" w:tplc="04090001">
+      <w:start w:val="1"/>
+      <w:numFmt w:val="bullet"/>
+      <w:lvlText w:val=""/>
+      <w:lvlJc w:val="left"/>
+      <w:pPr>
+        <w:ind w:left="720" w:hanging="360"/>
+      </w:pPr>
+      <w:rPr>
+        <w:rFonts w:ascii="Symbol" w:hAnsi="Symbol" w:hint="default"/>
+      </w:rPr>
+    </w:lvl>
+    <w:lvl w:ilvl="1" w:tplc="04090003" w:tentative="1">
+      <w:start w:val="1"/>
+      <w:numFmt w:val="bullet"/>
+      <w:lvlText w:val="o"/>
+      <w:lvlJc w:val="left"/>
+      <w:pPr>
+        <w:ind w:left="1440" w:hanging="360"/>
+      </w:pPr>
+      <w:rPr>
+        <w:rFonts w:ascii="Courier New" w:hAnsi="Courier New" w:cs="Courier New" w:hint="default"/>
+      </w:rPr>
+    </w:lvl>
+    <w:lvl w:ilvl="2" w:tplc="04090005" w:tentative="1">
+      <w:start w:val="1"/>
+      <w:numFmt w:val="bullet"/>
+      <w:lvlText w:val=""/>
+      <w:lvlJc w:val="left"/>
+      <w:pPr>
+        <w:ind w:left="2160" w:hanging="360"/>
+      </w:pPr>
+      <w:rPr>
+        <w:rFonts w:ascii="Wingdings" w:hAnsi="Wingdings" w:hint="default"/>
+      </w:rPr>
+    </w:lvl>
+    <w:lvl w:ilvl="3" w:tplc="04090001" w:tentative="1">
+      <w:start w:val="1"/>
+      <w:numFmt w:val="bullet"/>
+      <w:lvlText w:val=""/>
+      <w:lvlJc w:val="left"/>
+      <w:pPr>
+        <w:ind w:left="2880" w:hanging="360"/>
+      </w:pPr>
+      <w:rPr>
+        <w:rFonts w:ascii="Symbol" w:hAnsi="Symbol" w:hint="default"/>
+      </w:rPr>
+    </w:lvl>
+    <w:lvl w:ilvl="4" w:tplc="04090003" w:tentative="1">
+      <w:start w:val="1"/>
+      <w:numFmt w:val="bullet"/>
+      <w:lvlText w:val="o"/>
+      <w:lvlJc w:val="left"/>
+      <w:pPr>
+        <w:ind w:left="3600" w:hanging="360"/>
+      </w:pPr>
+      <w:rPr>
+        <w:rFonts w:ascii="Courier New" w:hAnsi="Courier New" w:cs="Courier New" w:hint="default"/>
+      </w:rPr>
+    </w:lvl>
+    <w:lvl w:ilvl="5" w:tplc="04090005" w:tentative="1">
+      <w:start w:val="1"/>
+      <w:numFmt w:val="bullet"/>
+      <w:lvlText w:val=""/>
+      <w:lvlJc w:val="left"/>
+      <w:pPr>
+        <w:ind w:left="4320" w:hanging="360"/>
+      </w:pPr>
+      <w:rPr>
+        <w:rFonts w:ascii="Wingdings" w:hAnsi="Wingdings" w:hint="default"/>
+      </w:rPr>
+    </w:lvl>
+    <w:lvl w:ilvl="6" w:tplc="04090001" w:tentative="1">
+      <w:start w:val="1"/>
+      <w:numFmt w:val="bullet"/>
+      <w:lvlText w:val=""/>
+      <w:lvlJc w:val="left"/>
+      <w:pPr>
+        <w:ind w:left="5040" w:hanging="360"/>
+      </w:pPr>
+      <w:rPr>
+        <w:rFonts w:ascii="Symbol" w:hAnsi="Symbol" w:hint="default"/>
+      </w:rPr>
+    </w:lvl>
+    <w:lvl w:ilvl="7" w:tplc="04090003" w:tentative="1">
+      <w:start w:val="1"/>
+      <w:numFmt w:val="bullet"/>
+      <w:lvlText w:val="o"/>
+      <w:lvlJc w:val="left"/>
+      <w:pPr>
+        <w:ind w:left="5760" w:hanging="360"/>
+      </w:pPr>
+      <w:rPr>
+        <w:rFonts w:ascii="Courier New" w:hAnsi="Courier New" w:cs="Courier New" w:hint="default"/>
+      </w:rPr>
+    </w:lvl>
+    <w:lvl w:ilvl="8" w:tplc="04090005" w:tentative="1">
+      <w:start w:val="1"/>
+      <w:numFmt w:val="bullet"/>
+      <w:lvlText w:val=""/>
+      <w:lvlJc w:val="left"/>
+      <w:pPr>
+        <w:ind w:left="6480" w:hanging="360"/>
+      </w:pPr>
+      <w:rPr>
+        <w:rFonts w:ascii="Wingdings" w:hAnsi="Wingdings" w:hint="default"/>
+      </w:rPr>
+    </w:lvl>
+  </w:abstractNum>
+  <w:abstractNum w:abstractNumId="11" w15:restartNumberingAfterBreak="0">
     <w:nsid w:val="473C15A8"/>
     <w:multiLevelType w:val="hybridMultilevel"/>
     <w:tmpl w:val="18665348"/>
@@ -2163,7 +2407,7 @@
       </w:rPr>
     </w:lvl>
   </w:abstractNum>
-  <w:abstractNum w:abstractNumId="11" w15:restartNumberingAfterBreak="0">
+  <w:abstractNum w:abstractNumId="12" w15:restartNumberingAfterBreak="0">
     <w:nsid w:val="53E7032C"/>
     <w:multiLevelType w:val="hybridMultilevel"/>
     <w:tmpl w:val="09F42090"/>
@@ -2277,7 +2521,7 @@
     <w:abstractNumId w:val="3"/>
   </w:num>
   <w:num w:numId="7" w16cid:durableId="1317031378">
-    <w:abstractNumId w:val="10"/>
+    <w:abstractNumId w:val="11"/>
   </w:num>
   <w:num w:numId="8" w16cid:durableId="1346206498">
     <w:abstractNumId w:val="2"/>
@@ -2286,13 +2530,16 @@
     <w:abstractNumId w:val="6"/>
   </w:num>
   <w:num w:numId="10" w16cid:durableId="1872641304">
-    <w:abstractNumId w:val="11"/>
+    <w:abstractNumId w:val="12"/>
   </w:num>
   <w:num w:numId="11" w16cid:durableId="1276866656">
     <w:abstractNumId w:val="0"/>
   </w:num>
   <w:num w:numId="12" w16cid:durableId="263726770">
     <w:abstractNumId w:val="7"/>
+  </w:num>
+  <w:num w:numId="13" w16cid:durableId="1948077152">
+    <w:abstractNumId w:val="10"/>
   </w:num>
 </w:numbering>
 </file>

</xml_diff>